<commit_message>
Fixed typo in lab 3 instructions
And changed the starter files?
</commit_message>
<xml_diff>
--- a/LabStarters/Lab 2/Lab3Instructions_W18.docx
+++ b/LabStarters/Lab 2/Lab3Instructions_W18.docx
@@ -30,7 +30,15 @@
         <w:t xml:space="preserve"> </w:t>
       </w:r>
       <w:r>
-        <w:t xml:space="preserve">web pages described in Tutorial 1 of our textbook, </w:t>
+        <w:t>w</w:t>
+      </w:r>
+      <w:r>
+        <w:t>eb pages described in Tutorial 2</w:t>
+      </w:r>
+      <w:bookmarkStart w:id="0" w:name="_GoBack"/>
+      <w:bookmarkEnd w:id="0"/>
+      <w:r>
+        <w:t xml:space="preserve"> of our textbook, </w:t>
       </w:r>
       <w:r>
         <w:rPr>
@@ -144,7 +152,19 @@
         <w:rPr>
           <w:b/>
         </w:rPr>
-        <w:t>Tutorial 1:</w:t>
+        <w:t>Tutorial</w:t>
+      </w:r>
+      <w:r>
+        <w:rPr>
+          <w:b/>
+        </w:rPr>
+        <w:t xml:space="preserve"> 2</w:t>
+      </w:r>
+      <w:r>
+        <w:rPr>
+          <w:b/>
+        </w:rPr>
+        <w:t>:</w:t>
       </w:r>
       <w:r>
         <w:t xml:space="preserve"> </w:t>
@@ -155,12 +175,14 @@
       <w:r>
         <w:t xml:space="preserve">reate the </w:t>
       </w:r>
+      <w:proofErr w:type="spellStart"/>
       <w:r>
         <w:rPr>
           <w:i/>
         </w:rPr>
         <w:t>CAMshots</w:t>
       </w:r>
+      <w:proofErr w:type="spellEnd"/>
       <w:r>
         <w:rPr>
           <w:i/>
@@ -252,7 +274,15 @@
         <w:t xml:space="preserve"> web page</w:t>
       </w:r>
       <w:r>
-        <w:t xml:space="preserve"> to the CAMshots site</w:t>
+        <w:t xml:space="preserve"> to the </w:t>
+      </w:r>
+      <w:proofErr w:type="spellStart"/>
+      <w:r>
+        <w:t>CAMshots</w:t>
+      </w:r>
+      <w:proofErr w:type="spellEnd"/>
+      <w:r>
+        <w:t xml:space="preserve"> site</w:t>
       </w:r>
       <w:r>
         <w:t xml:space="preserve">. Again, it’s best to just look at the picture </w:t>
@@ -356,7 +386,15 @@
         <w:t>Zip the tutorial.02</w:t>
       </w:r>
       <w:r>
-        <w:t xml:space="preserve"> folder along with it’s tutorial, review, and case subfolders.</w:t>
+        <w:t xml:space="preserve"> folder along with </w:t>
+      </w:r>
+      <w:proofErr w:type="spellStart"/>
+      <w:r>
+        <w:t>it’s</w:t>
+      </w:r>
+      <w:proofErr w:type="spellEnd"/>
+      <w:r>
+        <w:t xml:space="preserve"> tutorial, review, and case subfolders.</w:t>
       </w:r>
     </w:p>
     <w:p>
@@ -370,8 +408,6 @@
       <w:r>
         <w:t>Upload your tutorial.02</w:t>
       </w:r>
-      <w:bookmarkStart w:id="0" w:name="_GoBack"/>
-      <w:bookmarkEnd w:id="0"/>
       <w:r>
         <w:t xml:space="preserve">.zip file using the </w:t>
       </w:r>
@@ -494,6 +530,7 @@
       </w:rPr>
       <w:t xml:space="preserve"> – </w:t>
     </w:r>
+    <w:proofErr w:type="spellStart"/>
     <w:r>
       <w:rPr>
         <w:b/>
@@ -502,6 +539,7 @@
       </w:rPr>
       <w:t>CAMshots</w:t>
     </w:r>
+    <w:proofErr w:type="spellEnd"/>
     <w:r>
       <w:rPr>
         <w:b/>

</xml_diff>